<commit_message>
add readme file, remove doc files
</commit_message>
<xml_diff>
--- a/struts_bbs_note.docx
+++ b/struts_bbs_note.docx
@@ -671,13 +671,6 @@
     <w:p>
       <w:pPr>
         <w:rPr>
-          <w:sz w:val="28"/>
-        </w:rPr>
-      </w:pPr>
-    </w:p>
-    <w:p>
-      <w:pPr>
-        <w:rPr>
           <w:b/>
           <w:sz w:val="28"/>
         </w:rPr>
@@ -690,513 +683,395 @@
         </w:rPr>
         <w:t>5</w:t>
       </w:r>
-      <w:r>
-        <w:rPr>
-          <w:b/>
-          <w:sz w:val="28"/>
-        </w:rPr>
-        <w:t>.</w:t>
-      </w:r>
-      <w:r>
-        <w:rPr>
-          <w:b/>
-        </w:rPr>
-        <w:t xml:space="preserve"> </w:t>
-      </w:r>
-      <w:r>
-        <w:rPr>
-          <w:b/>
-          <w:sz w:val="28"/>
-        </w:rPr>
-        <w:t>struts2_3100_I18N_Test</w:t>
-      </w:r>
-      <w:r>
-        <w:rPr>
-          <w:b/>
-          <w:sz w:val="28"/>
-        </w:rPr>
-        <w:t>:</w:t>
-      </w:r>
-    </w:p>
-    <w:p>
-      <w:pPr>
-        <w:rPr>
-          <w:sz w:val="28"/>
-        </w:rPr>
-      </w:pPr>
-      <w:r>
-        <w:rPr>
-          <w:rFonts w:hint="eastAsia"/>
-          <w:sz w:val="28"/>
-        </w:rPr>
-        <w:t>(</w:t>
-      </w:r>
-      <w:r>
-        <w:rPr>
-          <w:sz w:val="28"/>
-        </w:rPr>
-        <w:t>1</w:t>
-      </w:r>
-      <w:r>
-        <w:rPr>
-          <w:rFonts w:hint="eastAsia"/>
-          <w:sz w:val="28"/>
-        </w:rPr>
-        <w:t>)国际化的实现：</w:t>
-      </w:r>
-    </w:p>
-    <w:p>
-      <w:pPr>
-        <w:rPr>
-          <w:sz w:val="28"/>
-        </w:rPr>
-      </w:pPr>
-      <w:r>
-        <w:rPr>
-          <w:rFonts w:hint="eastAsia"/>
-          <w:sz w:val="28"/>
-        </w:rPr>
-        <w:t>利用ResourceBundle类加载不同的资源文件即可</w:t>
-      </w:r>
-    </w:p>
-    <w:p>
-      <w:pPr>
-        <w:rPr>
-          <w:sz w:val="28"/>
-        </w:rPr>
-      </w:pPr>
-      <w:r>
-        <w:rPr>
-          <w:rFonts w:hint="eastAsia"/>
-          <w:sz w:val="28"/>
-        </w:rPr>
-        <w:t>(</w:t>
-      </w:r>
-      <w:r>
-        <w:rPr>
-          <w:sz w:val="28"/>
-        </w:rPr>
-        <w:t>2</w:t>
-      </w:r>
-      <w:r>
-        <w:rPr>
-          <w:rFonts w:hint="eastAsia"/>
-          <w:sz w:val="28"/>
-        </w:rPr>
-        <w:t>)项目编码用UTF-</w:t>
-      </w:r>
-      <w:r>
-        <w:rPr>
-          <w:sz w:val="28"/>
-        </w:rPr>
-        <w:t>8</w:t>
-      </w:r>
-    </w:p>
-    <w:p>
-      <w:pPr>
-        <w:rPr>
-          <w:sz w:val="28"/>
-        </w:rPr>
-      </w:pPr>
-    </w:p>
-    <w:p>
-      <w:pPr>
-        <w:rPr>
-          <w:b/>
-          <w:sz w:val="28"/>
-        </w:rPr>
-      </w:pPr>
-      <w:r>
-        <w:rPr>
-          <w:rFonts w:hint="eastAsia"/>
-          <w:b/>
-          <w:sz w:val="28"/>
-        </w:rPr>
-        <w:t>6.</w:t>
-      </w:r>
-      <w:r>
-        <w:t xml:space="preserve"> </w:t>
-      </w:r>
-      <w:r>
-        <w:rPr>
-          <w:b/>
-          <w:sz w:val="28"/>
-        </w:rPr>
-        <w:t>struts2_3000_BBS_05_I18N</w:t>
-      </w:r>
-      <w:r>
-        <w:rPr>
-          <w:b/>
-          <w:sz w:val="28"/>
-        </w:rPr>
-        <w:t>:</w:t>
-      </w:r>
-    </w:p>
-    <w:p>
-      <w:pPr>
-        <w:rPr>
-          <w:sz w:val="28"/>
-        </w:rPr>
-      </w:pPr>
-      <w:r>
-        <w:rPr>
-          <w:sz w:val="28"/>
-        </w:rPr>
-        <w:t>(1)</w:t>
-      </w:r>
-      <w:r>
-        <w:rPr>
-          <w:rFonts w:hint="eastAsia"/>
-          <w:sz w:val="28"/>
-        </w:rPr>
-        <w:t xml:space="preserve">Action级别和package级别的国际化几乎用不 </w:t>
-      </w:r>
-    </w:p>
-    <w:p>
-      <w:pPr>
-        <w:rPr>
-          <w:sz w:val="28"/>
-        </w:rPr>
-      </w:pPr>
-      <w:r>
-        <w:rPr>
-          <w:sz w:val="28"/>
-        </w:rPr>
-        <w:t>(2)</w:t>
-      </w:r>
-      <w:r>
-        <w:rPr>
-          <w:rFonts w:hint="eastAsia"/>
-          <w:sz w:val="28"/>
-        </w:rPr>
-        <w:t>应用级别的国际化：</w:t>
-      </w:r>
-    </w:p>
-    <w:p>
-      <w:pPr>
-        <w:ind w:firstLine="420"/>
-        <w:rPr>
-          <w:sz w:val="28"/>
-        </w:rPr>
-      </w:pPr>
-      <w:r>
-        <w:rPr>
-          <w:rFonts w:hint="eastAsia"/>
-          <w:sz w:val="28"/>
-        </w:rPr>
-        <w:t>a</w:t>
-      </w:r>
-      <w:r>
-        <w:rPr>
-          <w:sz w:val="28"/>
-        </w:rPr>
-        <w:t>)</w:t>
-      </w:r>
-      <w:r>
-        <w:rPr>
-          <w:rFonts w:hint="eastAsia"/>
-          <w:sz w:val="28"/>
-        </w:rPr>
-        <w:t>先在src目录下建立资源文件</w:t>
-      </w:r>
-    </w:p>
-    <w:p>
-      <w:pPr>
-        <w:ind w:firstLine="420"/>
-        <w:rPr>
-          <w:sz w:val="28"/>
-        </w:rPr>
-      </w:pPr>
-      <w:r>
-        <w:rPr>
-          <w:rFonts w:hint="eastAsia"/>
-          <w:sz w:val="28"/>
-        </w:rPr>
-        <w:t>b</w:t>
-      </w:r>
-      <w:r>
-        <w:rPr>
-          <w:rFonts w:hint="eastAsia"/>
-          <w:sz w:val="28"/>
-        </w:rPr>
-        <w:t>)然后在struts配置文件中指明资源文件名：</w:t>
-      </w:r>
-    </w:p>
-    <w:p>
-      <w:pPr>
-        <w:ind w:firstLine="420"/>
-        <w:rPr>
-          <w:sz w:val="24"/>
-        </w:rPr>
-      </w:pPr>
-      <w:r>
-        <w:rPr>
-          <w:sz w:val="24"/>
-        </w:rPr>
-        <w:t>c</w:t>
-      </w:r>
-      <w:r>
-        <w:rPr>
-          <w:sz w:val="24"/>
-        </w:rPr>
-        <w:t>)</w:t>
-      </w:r>
-      <w:r>
-        <w:rPr>
-          <w:sz w:val="24"/>
-        </w:rPr>
-        <w:t>&lt;constant name="struts.custom.i18n.resources" value="bbs"&gt;&lt;/constant&gt;</w:t>
-      </w:r>
-    </w:p>
-    <w:p>
-      <w:pPr>
-        <w:ind w:left="420"/>
-        <w:rPr>
-          <w:sz w:val="28"/>
-        </w:rPr>
-      </w:pPr>
-      <w:r>
-        <w:rPr>
-          <w:sz w:val="28"/>
-        </w:rPr>
-        <w:t>d</w:t>
-      </w:r>
-      <w:r>
-        <w:rPr>
-          <w:rFonts w:hint="eastAsia"/>
-          <w:sz w:val="28"/>
-        </w:rPr>
-        <w:t>)</w:t>
-      </w:r>
-      <w:r>
-        <w:rPr>
-          <w:rFonts w:hint="eastAsia"/>
-          <w:sz w:val="28"/>
-        </w:rPr>
-        <w:t>最后</w:t>
-      </w:r>
-      <w:r>
-        <w:rPr>
-          <w:rFonts w:hint="eastAsia"/>
-          <w:sz w:val="28"/>
-        </w:rPr>
-        <w:t>通过Action转到相应页面，在页面中调用ActionSupport提供的getText（）方法即可</w:t>
-      </w:r>
-      <w:r>
-        <w:rPr>
-          <w:rFonts w:hint="eastAsia"/>
-          <w:sz w:val="28"/>
-        </w:rPr>
-        <w:t>:</w:t>
-      </w:r>
-    </w:p>
-    <w:p>
-      <w:pPr>
-        <w:ind w:firstLine="420"/>
-        <w:rPr>
-          <w:sz w:val="24"/>
-        </w:rPr>
-      </w:pPr>
-      <w:r>
-        <w:rPr>
-          <w:sz w:val="24"/>
-        </w:rPr>
-        <w:t>&lt;s:property value="getText(\"login.username\")" /&gt;&lt;input type="text"&gt;&lt;br&gt;</w:t>
-      </w:r>
-    </w:p>
-    <w:p>
-      <w:pPr>
-        <w:rPr>
-          <w:sz w:val="28"/>
-        </w:rPr>
-      </w:pPr>
-      <w:r>
-        <w:rPr>
-          <w:rFonts w:hint="eastAsia"/>
-          <w:sz w:val="28"/>
-        </w:rPr>
-        <w:t>(</w:t>
-      </w:r>
-      <w:r>
-        <w:rPr>
-          <w:sz w:val="28"/>
-        </w:rPr>
-        <w:t>3</w:t>
-      </w:r>
-      <w:r>
-        <w:rPr>
-          <w:rFonts w:hint="eastAsia"/>
-          <w:sz w:val="28"/>
-        </w:rPr>
-        <w:t>)也可以用动态指定参数的方式获取国际化内容：</w:t>
-      </w:r>
-    </w:p>
-    <w:p>
-      <w:pPr>
-        <w:ind w:firstLine="420"/>
-        <w:rPr>
-          <w:sz w:val="28"/>
-        </w:rPr>
-      </w:pPr>
-      <w:r>
-        <w:rPr>
-          <w:sz w:val="28"/>
-        </w:rPr>
-        <w:t>a)</w:t>
-      </w:r>
-      <w:r>
-        <w:t xml:space="preserve"> </w:t>
-      </w:r>
-      <w:r>
-        <w:rPr>
-          <w:sz w:val="28"/>
-        </w:rPr>
-        <w:t>welcome.msg=welcome{0}</w:t>
-      </w:r>
-    </w:p>
-    <w:p>
-      <w:pPr>
-        <w:ind w:firstLine="420"/>
-        <w:rPr>
-          <w:sz w:val="28"/>
-        </w:rPr>
-      </w:pPr>
-    </w:p>
-    <w:p>
-      <w:pPr>
-        <w:ind w:firstLine="420"/>
-        <w:rPr>
-          <w:sz w:val="28"/>
-        </w:rPr>
-      </w:pPr>
-      <w:r>
-        <w:rPr>
-          <w:sz w:val="28"/>
-        </w:rPr>
-        <w:lastRenderedPageBreak/>
-        <w:t>b)</w:t>
-      </w:r>
-      <w:r>
-        <w:t xml:space="preserve"> </w:t>
-      </w:r>
-      <w:r>
-        <w:rPr>
-          <w:sz w:val="28"/>
-        </w:rPr>
-        <w:t>&lt;s:text name="welcome.msg"&gt;</w:t>
-      </w:r>
-    </w:p>
-    <w:p>
-      <w:pPr>
-        <w:ind w:left="840" w:firstLine="420"/>
-        <w:rPr>
-          <w:sz w:val="28"/>
-        </w:rPr>
-      </w:pPr>
-      <w:r>
-        <w:rPr>
-          <w:sz w:val="28"/>
-        </w:rPr>
-        <w:t>&lt;s:param value="username" /&gt;</w:t>
-      </w:r>
-    </w:p>
-    <w:p>
-      <w:pPr>
-        <w:ind w:left="420" w:firstLineChars="100" w:firstLine="280"/>
-        <w:rPr>
-          <w:sz w:val="28"/>
-        </w:rPr>
-      </w:pPr>
-      <w:r>
-        <w:rPr>
-          <w:sz w:val="28"/>
-        </w:rPr>
-        <w:t>&lt;/s:text&gt;</w:t>
-      </w:r>
-    </w:p>
-    <w:p>
-      <w:pPr>
-        <w:rPr>
-          <w:sz w:val="28"/>
-        </w:rPr>
-      </w:pPr>
-      <w:r>
-        <w:rPr>
-          <w:sz w:val="28"/>
-        </w:rPr>
-        <w:t>(4)</w:t>
-      </w:r>
-      <w:r>
-        <w:rPr>
-          <w:rFonts w:hint="eastAsia"/>
-          <w:sz w:val="28"/>
-        </w:rPr>
-        <w:t>动态语言切换</w:t>
-      </w:r>
-    </w:p>
-    <w:p>
-      <w:pPr>
-        <w:rPr>
-          <w:rFonts w:hint="eastAsia"/>
-          <w:sz w:val="28"/>
-        </w:rPr>
-      </w:pPr>
-      <w:r>
-        <w:rPr>
-          <w:rFonts w:hint="eastAsia"/>
-          <w:sz w:val="28"/>
-        </w:rPr>
-        <w:t>LanguageAction + login.jsp中的&lt;</w:t>
-      </w:r>
-      <w:r>
-        <w:rPr>
-          <w:sz w:val="28"/>
-        </w:rPr>
-        <w:t>a</w:t>
-      </w:r>
-      <w:r>
-        <w:rPr>
-          <w:rFonts w:hint="eastAsia"/>
-          <w:sz w:val="28"/>
-        </w:rPr>
-        <w:t>&gt;标签</w:t>
-      </w:r>
-    </w:p>
-    <w:p>
-      <w:pPr>
-        <w:rPr>
-          <w:sz w:val="28"/>
-        </w:rPr>
-      </w:pPr>
-      <w:r>
-        <w:rPr>
-          <w:sz w:val="28"/>
-        </w:rPr>
-        <w:t>&lt;a href="admin/language?request_locale=en_US"&gt;en&lt;/a&gt;</w:t>
-      </w:r>
-    </w:p>
-    <w:p>
-      <w:pPr>
-        <w:rPr>
-          <w:sz w:val="28"/>
-        </w:rPr>
-      </w:pPr>
-    </w:p>
-    <w:p>
-      <w:pPr>
-        <w:rPr>
-          <w:sz w:val="28"/>
-        </w:rPr>
-      </w:pPr>
-    </w:p>
-    <w:p>
-      <w:pPr>
-        <w:rPr>
-          <w:sz w:val="28"/>
-        </w:rPr>
-      </w:pPr>
       <w:bookmarkStart w:id="0" w:name="_GoBack"/>
       <w:bookmarkEnd w:id="0"/>
+      <w:r>
+        <w:rPr>
+          <w:rFonts w:hint="eastAsia"/>
+          <w:b/>
+          <w:sz w:val="28"/>
+        </w:rPr>
+        <w:t>.</w:t>
+      </w:r>
+      <w:r>
+        <w:t xml:space="preserve"> </w:t>
+      </w:r>
+      <w:r>
+        <w:rPr>
+          <w:b/>
+          <w:sz w:val="28"/>
+        </w:rPr>
+        <w:t>struts2_3000_BBS_05_I18N</w:t>
+      </w:r>
+      <w:r>
+        <w:rPr>
+          <w:b/>
+          <w:sz w:val="28"/>
+        </w:rPr>
+        <w:t>:</w:t>
+      </w:r>
+    </w:p>
+    <w:p>
+      <w:pPr>
+        <w:rPr>
+          <w:sz w:val="28"/>
+        </w:rPr>
+      </w:pPr>
+      <w:r>
+        <w:rPr>
+          <w:sz w:val="28"/>
+        </w:rPr>
+        <w:t>(1)</w:t>
+      </w:r>
+      <w:r>
+        <w:rPr>
+          <w:rFonts w:hint="eastAsia"/>
+          <w:sz w:val="28"/>
+        </w:rPr>
+        <w:t xml:space="preserve">Action级别和package级别的国际化几乎用不 </w:t>
+      </w:r>
+    </w:p>
+    <w:p>
+      <w:pPr>
+        <w:rPr>
+          <w:sz w:val="28"/>
+        </w:rPr>
+      </w:pPr>
+      <w:r>
+        <w:rPr>
+          <w:sz w:val="28"/>
+        </w:rPr>
+        <w:t>(2)</w:t>
+      </w:r>
+      <w:r>
+        <w:rPr>
+          <w:rFonts w:hint="eastAsia"/>
+          <w:sz w:val="28"/>
+        </w:rPr>
+        <w:t>应用级别的国际化：</w:t>
+      </w:r>
+    </w:p>
+    <w:p>
+      <w:pPr>
+        <w:ind w:firstLine="420"/>
+        <w:rPr>
+          <w:sz w:val="28"/>
+        </w:rPr>
+      </w:pPr>
+      <w:r>
+        <w:rPr>
+          <w:rFonts w:hint="eastAsia"/>
+          <w:sz w:val="28"/>
+        </w:rPr>
+        <w:t>a</w:t>
+      </w:r>
+      <w:r>
+        <w:rPr>
+          <w:sz w:val="28"/>
+        </w:rPr>
+        <w:t>)</w:t>
+      </w:r>
+      <w:r>
+        <w:rPr>
+          <w:rFonts w:hint="eastAsia"/>
+          <w:sz w:val="28"/>
+        </w:rPr>
+        <w:t>先在src目录下建立资源文件</w:t>
+      </w:r>
+    </w:p>
+    <w:p>
+      <w:pPr>
+        <w:ind w:firstLine="420"/>
+        <w:rPr>
+          <w:sz w:val="28"/>
+        </w:rPr>
+      </w:pPr>
+      <w:r>
+        <w:rPr>
+          <w:rFonts w:hint="eastAsia"/>
+          <w:sz w:val="28"/>
+        </w:rPr>
+        <w:t>b</w:t>
+      </w:r>
+      <w:r>
+        <w:rPr>
+          <w:rFonts w:hint="eastAsia"/>
+          <w:sz w:val="28"/>
+        </w:rPr>
+        <w:t>)然后在struts配置文件中指明资源文件名：</w:t>
+      </w:r>
+    </w:p>
+    <w:p>
+      <w:pPr>
+        <w:ind w:firstLine="420"/>
+        <w:rPr>
+          <w:sz w:val="24"/>
+        </w:rPr>
+      </w:pPr>
+      <w:r>
+        <w:rPr>
+          <w:sz w:val="24"/>
+        </w:rPr>
+        <w:t>c</w:t>
+      </w:r>
+      <w:r>
+        <w:rPr>
+          <w:sz w:val="24"/>
+        </w:rPr>
+        <w:t>)</w:t>
+      </w:r>
+      <w:r>
+        <w:rPr>
+          <w:sz w:val="24"/>
+        </w:rPr>
+        <w:t>&lt;constant name="struts.custom.i18n.resources" value="bbs"&gt;&lt;/constant&gt;</w:t>
+      </w:r>
+    </w:p>
+    <w:p>
+      <w:pPr>
+        <w:ind w:left="420"/>
+        <w:rPr>
+          <w:sz w:val="28"/>
+        </w:rPr>
+      </w:pPr>
+      <w:r>
+        <w:rPr>
+          <w:sz w:val="28"/>
+        </w:rPr>
+        <w:t>d</w:t>
+      </w:r>
+      <w:r>
+        <w:rPr>
+          <w:rFonts w:hint="eastAsia"/>
+          <w:sz w:val="28"/>
+        </w:rPr>
+        <w:t>)</w:t>
+      </w:r>
+      <w:r>
+        <w:rPr>
+          <w:rFonts w:hint="eastAsia"/>
+          <w:sz w:val="28"/>
+        </w:rPr>
+        <w:t>最后</w:t>
+      </w:r>
+      <w:r>
+        <w:rPr>
+          <w:rFonts w:hint="eastAsia"/>
+          <w:sz w:val="28"/>
+        </w:rPr>
+        <w:t>通过Action转到相应页面，在页面中调用ActionSupport提供的getText（）方法即可</w:t>
+      </w:r>
+      <w:r>
+        <w:rPr>
+          <w:rFonts w:hint="eastAsia"/>
+          <w:sz w:val="28"/>
+        </w:rPr>
+        <w:t>:</w:t>
+      </w:r>
+    </w:p>
+    <w:p>
+      <w:pPr>
+        <w:ind w:firstLine="420"/>
+        <w:rPr>
+          <w:sz w:val="24"/>
+        </w:rPr>
+      </w:pPr>
+      <w:r>
+        <w:rPr>
+          <w:sz w:val="24"/>
+        </w:rPr>
+        <w:t>&lt;s:property value="getText(\"login.username\")" /&gt;&lt;input type="text"&gt;&lt;br&gt;</w:t>
+      </w:r>
+    </w:p>
+    <w:p>
+      <w:pPr>
+        <w:rPr>
+          <w:sz w:val="28"/>
+        </w:rPr>
+      </w:pPr>
+      <w:r>
+        <w:rPr>
+          <w:rFonts w:hint="eastAsia"/>
+          <w:sz w:val="28"/>
+        </w:rPr>
+        <w:t>(</w:t>
+      </w:r>
+      <w:r>
+        <w:rPr>
+          <w:sz w:val="28"/>
+        </w:rPr>
+        <w:t>3</w:t>
+      </w:r>
+      <w:r>
+        <w:rPr>
+          <w:rFonts w:hint="eastAsia"/>
+          <w:sz w:val="28"/>
+        </w:rPr>
+        <w:t>)也可以用动态指定参数的方式获取国际化内容：</w:t>
+      </w:r>
+    </w:p>
+    <w:p>
+      <w:pPr>
+        <w:ind w:firstLine="420"/>
+        <w:rPr>
+          <w:sz w:val="28"/>
+        </w:rPr>
+      </w:pPr>
+      <w:r>
+        <w:rPr>
+          <w:sz w:val="28"/>
+        </w:rPr>
+        <w:t>a)</w:t>
+      </w:r>
+      <w:r>
+        <w:t xml:space="preserve"> </w:t>
+      </w:r>
+      <w:r>
+        <w:rPr>
+          <w:sz w:val="28"/>
+        </w:rPr>
+        <w:t>welcome.msg=welcome{0}</w:t>
+      </w:r>
+    </w:p>
+    <w:p>
+      <w:pPr>
+        <w:ind w:firstLine="420"/>
+        <w:rPr>
+          <w:sz w:val="28"/>
+        </w:rPr>
+      </w:pPr>
+    </w:p>
+    <w:p>
+      <w:pPr>
+        <w:ind w:firstLine="420"/>
+        <w:rPr>
+          <w:sz w:val="28"/>
+        </w:rPr>
+      </w:pPr>
+      <w:r>
+        <w:rPr>
+          <w:sz w:val="28"/>
+        </w:rPr>
+        <w:t>b)</w:t>
+      </w:r>
+      <w:r>
+        <w:t xml:space="preserve"> </w:t>
+      </w:r>
+      <w:r>
+        <w:rPr>
+          <w:sz w:val="28"/>
+        </w:rPr>
+        <w:t>&lt;s:text name="welcome.msg"&gt;</w:t>
+      </w:r>
+    </w:p>
+    <w:p>
+      <w:pPr>
+        <w:ind w:left="840" w:firstLine="420"/>
+        <w:rPr>
+          <w:sz w:val="28"/>
+        </w:rPr>
+      </w:pPr>
+      <w:r>
+        <w:rPr>
+          <w:sz w:val="28"/>
+        </w:rPr>
+        <w:t>&lt;s:param value="username" /&gt;</w:t>
+      </w:r>
+    </w:p>
+    <w:p>
+      <w:pPr>
+        <w:ind w:left="420" w:firstLineChars="100" w:firstLine="280"/>
+        <w:rPr>
+          <w:sz w:val="28"/>
+        </w:rPr>
+      </w:pPr>
+      <w:r>
+        <w:rPr>
+          <w:sz w:val="28"/>
+        </w:rPr>
+        <w:t>&lt;/s:text&gt;</w:t>
+      </w:r>
+    </w:p>
+    <w:p>
+      <w:pPr>
+        <w:rPr>
+          <w:sz w:val="28"/>
+        </w:rPr>
+      </w:pPr>
+      <w:r>
+        <w:rPr>
+          <w:sz w:val="28"/>
+        </w:rPr>
+        <w:t>(4)</w:t>
+      </w:r>
+      <w:r>
+        <w:rPr>
+          <w:rFonts w:hint="eastAsia"/>
+          <w:sz w:val="28"/>
+        </w:rPr>
+        <w:t>动态语言切换</w:t>
+      </w:r>
+    </w:p>
+    <w:p>
+      <w:pPr>
+        <w:rPr>
+          <w:sz w:val="28"/>
+        </w:rPr>
+      </w:pPr>
+      <w:r>
+        <w:rPr>
+          <w:rFonts w:hint="eastAsia"/>
+          <w:sz w:val="28"/>
+        </w:rPr>
+        <w:t>LanguageAction + login.jsp中的&lt;</w:t>
+      </w:r>
+      <w:r>
+        <w:rPr>
+          <w:sz w:val="28"/>
+        </w:rPr>
+        <w:t>a</w:t>
+      </w:r>
+      <w:r>
+        <w:rPr>
+          <w:rFonts w:hint="eastAsia"/>
+          <w:sz w:val="28"/>
+        </w:rPr>
+        <w:t>&gt;标签</w:t>
+      </w:r>
+    </w:p>
+    <w:p>
+      <w:pPr>
+        <w:rPr>
+          <w:sz w:val="28"/>
+        </w:rPr>
+      </w:pPr>
+      <w:r>
+        <w:rPr>
+          <w:sz w:val="28"/>
+        </w:rPr>
+        <w:t>&lt;a href="admin/language?request_locale=en_US"&gt;en&lt;/a&gt;</w:t>
+      </w:r>
+    </w:p>
+    <w:p>
+      <w:pPr>
+        <w:rPr>
+          <w:sz w:val="28"/>
+        </w:rPr>
+      </w:pPr>
+    </w:p>
+    <w:p>
+      <w:pPr>
+        <w:rPr>
+          <w:sz w:val="28"/>
+        </w:rPr>
+      </w:pPr>
+    </w:p>
+    <w:p>
+      <w:pPr>
+        <w:rPr>
+          <w:sz w:val="28"/>
+        </w:rPr>
+      </w:pPr>
     </w:p>
     <w:p>
       <w:pPr>

</xml_diff>